<commit_message>
axes de recherche de l'ObTIC
</commit_message>
<xml_diff>
--- a/Brouillon_these_Ljudmila.docx
+++ b/Brouillon_these_Ljudmila.docx
@@ -65,12 +65,12 @@
                 <wp:inline distB="114300" distT="114300" distL="114300" distR="114300">
                   <wp:extent cx="2157413" cy="875996"/>
                   <wp:effectExtent b="0" l="0" r="0" t="0"/>
-                  <wp:docPr id="1" name="image2.png"/>
+                  <wp:docPr id="1" name="image1.png"/>
                   <a:graphic>
                     <a:graphicData uri="http://schemas.openxmlformats.org/drawingml/2006/picture">
                       <pic:pic>
                         <pic:nvPicPr>
-                          <pic:cNvPr id="0" name="image2.png"/>
+                          <pic:cNvPr id="0" name="image1.png"/>
                           <pic:cNvPicPr preferRelativeResize="0"/>
                         </pic:nvPicPr>
                         <pic:blipFill>
@@ -127,12 +127,12 @@
                 <wp:inline distB="114300" distT="114300" distL="114300" distR="114300">
                   <wp:extent cx="3090863" cy="772716"/>
                   <wp:effectExtent b="0" l="0" r="0" t="0"/>
-                  <wp:docPr id="2" name="image1.png"/>
+                  <wp:docPr id="2" name="image2.png"/>
                   <a:graphic>
                     <a:graphicData uri="http://schemas.openxmlformats.org/drawingml/2006/picture">
                       <pic:pic>
                         <pic:nvPicPr>
-                          <pic:cNvPr id="0" name="image1.png"/>
+                          <pic:cNvPr id="0" name="image2.png"/>
                           <pic:cNvPicPr preferRelativeResize="0"/>
                         </pic:nvPicPr>
                         <pic:blipFill>
@@ -765,7 +765,7 @@
         <w:rPr>
           <w:rtl w:val="0"/>
         </w:rPr>
-        <w:t xml:space="preserve"> de l’Observatoire des Patrimoines (OPUS) de l’Alliance Sorbonne Université (ASU). Une campagne d’attribution de contrats doctoraux financés par l’Initiative d’excellence (Idex), nommée « Campagne 2021 Contrats Doctoraux Instituts/Initiatives » est lancée en janvier 2021 ; grâce à cette initiative, le projet doctoral intitulé « Dans les petits papiers de Charcot : de l’expérimentation aux prémisses de la neurologie moderne » a été sélectionné et retenu fin mai 2021 dans le cadre de l’appel à candidatures.</w:t>
+        <w:t xml:space="preserve"> de l’Observatoire des Patrimoines (OPUS) de l’Alliance Sorbonne Université (ASU). Une campagne d’attribution de contrats doctoraux financés par l’Initiative d’Excellence (IdEx), nommée « Campagne 2021 Contrats Doctoraux Instituts/Initiatives » est lancée en janvier 2021 ; grâce à cette initiative, le projet doctoral intitulé « Dans les petits papiers de Charcot : de l’expérimentation aux prémisses de la neurologie moderne » a été sélectionné et retenu fin mai 2021 dans le cadre de l’appel à candidatures.</w:t>
       </w:r>
       <w:r>
         <w:rPr>
@@ -800,48 +800,195 @@
         <w:rPr>
           <w:rtl w:val="0"/>
         </w:rPr>
-        <w:t xml:space="preserve">Le projet en question est conçu par Prof. Dr Glenn Roe, directeur de l’équipe-projet ObTIC (Observatoire des Textes, des Idées et des Corpus), en concertation avec Dr Motasem Alrahabi, coordinateur scientifique de la même équipe, ainsi qu’avec l’autrice de la présente thèse, recrutée en tant que doctorante contractuelle. </w:t>
-      </w:r>
-    </w:p>
-    <w:p>
-      <w:pPr>
+        <w:t xml:space="preserve">Le projet en question est conçu par Prof. Dr Glenn Roe, directeur de l’équipe-projet ObTIC (Observatoire des Textes, des Idées et des Corpus)</w:t>
+      </w:r>
+      <w:r>
+        <w:rPr>
+          <w:vertAlign w:val="superscript"/>
+        </w:rPr>
+        <w:footnoteReference w:customMarkFollows="0" w:id="1"/>
+      </w:r>
+      <w:r>
+        <w:rPr>
+          <w:rtl w:val="0"/>
+        </w:rPr>
+        <w:t xml:space="preserve">, en concertation avec Dr Motasem Alrahabi, coordinateur scientifique de l’ObTIC, ainsi qu’avec l’autrice de la présente thèse, recrutée en qualité de doctorante contractuelle au sein de la même équipe. Ce travail s’intègre dans quatre axes de recherche transversaux en humanités numériques, hérités de l’ancien laboratoire d’excellence Observatoire de la Vie Littéraire (LabEx OBVIL) :</w:t>
+      </w:r>
+    </w:p>
+    <w:p>
+      <w:pPr>
+        <w:numPr>
+          <w:ilvl w:val="0"/>
+          <w:numId w:val="1"/>
+        </w:numPr>
+        <w:ind w:left="720" w:hanging="360"/>
         <w:jc w:val="both"/>
-        <w:rPr/>
-      </w:pPr>
-      <w:r>
-        <w:rPr>
-          <w:rtl w:val="0"/>
-        </w:rPr>
-      </w:r>
-    </w:p>
-    <w:p>
-      <w:pPr>
+        <w:rPr>
+          <w:u w:val="none"/>
+        </w:rPr>
+      </w:pPr>
+      <w:r>
+        <w:rPr>
+          <w:rtl w:val="0"/>
+        </w:rPr>
+        <w:t xml:space="preserve">l’édition numérique des textes ;</w:t>
+      </w:r>
+    </w:p>
+    <w:p>
+      <w:pPr>
+        <w:numPr>
+          <w:ilvl w:val="0"/>
+          <w:numId w:val="1"/>
+        </w:numPr>
+        <w:ind w:left="720" w:hanging="360"/>
         <w:jc w:val="both"/>
-        <w:rPr/>
-      </w:pPr>
-      <w:r>
-        <w:rPr>
-          <w:rtl w:val="0"/>
-        </w:rPr>
-      </w:r>
-    </w:p>
-    <w:p>
-      <w:pPr>
+        <w:rPr>
+          <w:u w:val="none"/>
+        </w:rPr>
+      </w:pPr>
+      <w:r>
+        <w:rPr>
+          <w:rtl w:val="0"/>
+        </w:rPr>
+        <w:t xml:space="preserve">la fouille de données et l’herméneutique des textes dans une perspective interdisciplinaire ;</w:t>
+      </w:r>
+    </w:p>
+    <w:p>
+      <w:pPr>
+        <w:numPr>
+          <w:ilvl w:val="0"/>
+          <w:numId w:val="1"/>
+        </w:numPr>
+        <w:ind w:left="720" w:hanging="360"/>
         <w:jc w:val="both"/>
-        <w:rPr/>
-      </w:pPr>
-      <w:r>
-        <w:rPr>
-          <w:rtl w:val="0"/>
-        </w:rPr>
-        <w:t xml:space="preserve">axes, obtic, sorbonne, HN…</w:t>
-      </w:r>
-    </w:p>
-    <w:p>
-      <w:pPr>
+      </w:pPr>
+      <w:r>
+        <w:rPr>
+          <w:rtl w:val="0"/>
+        </w:rPr>
+        <w:t xml:space="preserve">le développement d’applications d’analyse textuelle ;</w:t>
+      </w:r>
+    </w:p>
+    <w:p>
+      <w:pPr>
+        <w:numPr>
+          <w:ilvl w:val="0"/>
+          <w:numId w:val="1"/>
+        </w:numPr>
+        <w:ind w:left="720" w:hanging="360"/>
         <w:jc w:val="both"/>
-        <w:rPr/>
-      </w:pPr>
+      </w:pPr>
+      <w:r>
+        <w:rPr>
+          <w:rtl w:val="0"/>
+        </w:rPr>
+        <w:t xml:space="preserve">la réflexion théorique et critique menée sur cette méthodologie.</w:t>
+      </w:r>
+    </w:p>
+    <w:p>
+      <w:pPr>
+        <w:jc w:val="both"/>
+        <w:rPr/>
+      </w:pPr>
+      <w:r>
+        <w:rPr>
+          <w:rtl w:val="0"/>
+        </w:rPr>
+      </w:r>
+    </w:p>
+    <w:p>
+      <w:pPr>
+        <w:jc w:val="both"/>
+        <w:rPr/>
+      </w:pPr>
+      <w:r>
+        <w:rPr>
+          <w:rtl w:val="0"/>
+        </w:rPr>
+      </w:r>
+    </w:p>
+    <w:p>
+      <w:pPr>
+        <w:jc w:val="both"/>
+        <w:rPr/>
+      </w:pPr>
+      <w:r>
+        <w:rPr>
+          <w:rtl w:val="0"/>
+        </w:rPr>
+        <w:t xml:space="preserve">HN, humed…</w:t>
+      </w:r>
+    </w:p>
+    <w:p>
+      <w:pPr>
+        <w:jc w:val="both"/>
+        <w:rPr/>
+      </w:pPr>
+      <w:r>
+        <w:rPr>
+          <w:rtl w:val="0"/>
+        </w:rPr>
+        <w:t xml:space="preserve">Ce travail est le fruit d'une collaboration étroite entre plusieurs institutions universitaires et patrimoniales. </w:t>
+      </w:r>
+    </w:p>
+    <w:p>
+      <w:pPr>
+        <w:jc w:val="both"/>
+        <w:rPr/>
+      </w:pPr>
+      <w:r>
+        <w:rPr>
+          <w:rtl w:val="0"/>
+        </w:rPr>
+      </w:r>
+    </w:p>
+    <w:p>
+      <w:pPr>
+        <w:jc w:val="both"/>
+        <w:rPr/>
+      </w:pPr>
+      <w:r>
+        <w:rPr>
+          <w:rtl w:val="0"/>
+        </w:rPr>
+        <w:t xml:space="preserve">Sorbonne Université (ObTIC)</w:t>
+      </w:r>
+    </w:p>
+    <w:p>
+      <w:pPr>
+        <w:jc w:val="both"/>
+        <w:rPr/>
+      </w:pPr>
+      <w:r>
+        <w:rPr>
+          <w:rtl w:val="0"/>
+        </w:rPr>
+        <w:t xml:space="preserve">Bibliothèque de Sorbonne Université (BSU).</w:t>
+      </w:r>
+    </w:p>
+    <w:p>
+      <w:pPr>
+        <w:jc w:val="both"/>
+        <w:rPr/>
+      </w:pPr>
+      <w:r>
+        <w:rPr>
+          <w:rtl w:val="0"/>
+        </w:rPr>
+        <w:t xml:space="preserve">Bibliothèque de Neurosciences Jean-Martin Charcot</w:t>
+      </w:r>
+    </w:p>
+    <w:p>
+      <w:pPr>
+        <w:jc w:val="both"/>
+        <w:rPr/>
+      </w:pPr>
+      <w:r>
+        <w:rPr>
+          <w:rtl w:val="0"/>
+        </w:rPr>
+        <w:t xml:space="preserve">Université de Genève, Faculté des Lettres, Chaire des humanités numériques</w:t>
+      </w:r>
       <w:r>
         <w:br w:type="page"/>
       </w:r>
@@ -1136,6 +1283,26 @@
           <w:b w:val="1"/>
           <w:rtl w:val="0"/>
         </w:rPr>
+        <w:t xml:space="preserve">BSU</w:t>
+        <w:tab/>
+        <w:tab/>
+      </w:r>
+      <w:r>
+        <w:rPr>
+          <w:rtl w:val="0"/>
+        </w:rPr>
+        <w:t xml:space="preserve">Bibliothèque de Sorbonne Université</w:t>
+      </w:r>
+    </w:p>
+    <w:p>
+      <w:pPr>
+        <w:rPr/>
+      </w:pPr>
+      <w:r>
+        <w:rPr>
+          <w:b w:val="1"/>
+          <w:rtl w:val="0"/>
+        </w:rPr>
         <w:t xml:space="preserve">HN</w:t>
         <w:tab/>
         <w:tab/>
@@ -1204,7 +1371,7 @@
           <w:b w:val="1"/>
           <w:rtl w:val="0"/>
         </w:rPr>
-        <w:t xml:space="preserve">Idex</w:t>
+        <w:t xml:space="preserve">IdEx</w:t>
         <w:tab/>
         <w:tab/>
       </w:r>
@@ -1212,7 +1379,26 @@
         <w:rPr>
           <w:rtl w:val="0"/>
         </w:rPr>
-        <w:t xml:space="preserve">Initiative d’excellence</w:t>
+        <w:t xml:space="preserve">Initiative d’Excellence</w:t>
+      </w:r>
+    </w:p>
+    <w:p>
+      <w:pPr>
+        <w:rPr/>
+      </w:pPr>
+      <w:r>
+        <w:rPr>
+          <w:b w:val="1"/>
+          <w:rtl w:val="0"/>
+        </w:rPr>
+        <w:t xml:space="preserve">LabEx</w:t>
+        <w:tab/>
+      </w:r>
+      <w:r>
+        <w:rPr>
+          <w:rtl w:val="0"/>
+        </w:rPr>
+        <w:t xml:space="preserve">Laboratoire d’Excellence</w:t>
       </w:r>
     </w:p>
     <w:p>
@@ -1493,11 +1679,171 @@
       </w:r>
     </w:p>
   </w:footnote>
+  <w:footnote w:id="1">
+    <w:p>
+      <w:pPr>
+        <w:spacing w:line="240" w:lineRule="auto"/>
+        <w:rPr>
+          <w:sz w:val="20"/>
+          <w:szCs w:val="20"/>
+        </w:rPr>
+      </w:pPr>
+      <w:r>
+        <w:rPr>
+          <w:rStyle w:val="FootnoteReference"/>
+          <w:vertAlign w:val="superscript"/>
+        </w:rPr>
+        <w:footnoteRef/>
+      </w:r>
+      <w:r>
+        <w:rPr>
+          <w:sz w:val="20"/>
+          <w:szCs w:val="20"/>
+          <w:rtl w:val="0"/>
+        </w:rPr>
+        <w:t xml:space="preserve"> Présentation de l’ObTIC : </w:t>
+      </w:r>
+      <w:hyperlink r:id="rId2">
+        <w:r>
+          <w:rPr>
+            <w:color w:val="1155cc"/>
+            <w:sz w:val="20"/>
+            <w:szCs w:val="20"/>
+            <w:u w:val="single"/>
+            <w:rtl w:val="0"/>
+          </w:rPr>
+          <w:t xml:space="preserve">https://obtic.sorbonne-universite.fr/presentation/</w:t>
+        </w:r>
+      </w:hyperlink>
+      <w:r>
+        <w:rPr>
+          <w:sz w:val="20"/>
+          <w:szCs w:val="20"/>
+          <w:rtl w:val="0"/>
+        </w:rPr>
+        <w:t xml:space="preserve"> (consulté le 11 mars 2022).</w:t>
+      </w:r>
+    </w:p>
+  </w:footnote>
 </w:footnotes>
 </file>
 
 <file path=word/numbering.xml><?xml version="1.0" encoding="utf-8"?>
-<w:numbering xmlns:mc="http://schemas.openxmlformats.org/markup-compatibility/2006" xmlns:o="urn:schemas-microsoft-com:office:office" xmlns:r="http://schemas.openxmlformats.org/officeDocument/2006/relationships" xmlns:m="http://schemas.openxmlformats.org/officeDocument/2006/math" xmlns:v="urn:schemas-microsoft-com:vml" xmlns:wp="http://schemas.openxmlformats.org/drawingml/2006/wordprocessingDrawing" xmlns:w10="urn:schemas-microsoft-com:office:word" xmlns:w="http://schemas.openxmlformats.org/wordprocessingml/2006/main" xmlns:wne="http://schemas.microsoft.com/office/word/2006/wordml" xmlns:sl="http://schemas.openxmlformats.org/schemaLibrary/2006/main" xmlns:a="http://schemas.openxmlformats.org/drawingml/2006/main" xmlns:pic="http://schemas.openxmlformats.org/drawingml/2006/picture" xmlns:c="http://schemas.openxmlformats.org/drawingml/2006/chart" xmlns:lc="http://schemas.openxmlformats.org/drawingml/2006/lockedCanvas" xmlns:dgm="http://schemas.openxmlformats.org/drawingml/2006/diagram" xmlns:wps="http://schemas.microsoft.com/office/word/2010/wordprocessingShape" xmlns:wpg="http://schemas.microsoft.com/office/word/2010/wordprocessingGroup" xmlns:w14="http://schemas.microsoft.com/office/word/2010/wordml" xmlns:w15="http://schemas.microsoft.com/office/word/2012/wordml"/>
+<w:numbering xmlns:mc="http://schemas.openxmlformats.org/markup-compatibility/2006" xmlns:o="urn:schemas-microsoft-com:office:office" xmlns:r="http://schemas.openxmlformats.org/officeDocument/2006/relationships" xmlns:m="http://schemas.openxmlformats.org/officeDocument/2006/math" xmlns:v="urn:schemas-microsoft-com:vml" xmlns:wp="http://schemas.openxmlformats.org/drawingml/2006/wordprocessingDrawing" xmlns:w10="urn:schemas-microsoft-com:office:word" xmlns:w="http://schemas.openxmlformats.org/wordprocessingml/2006/main" xmlns:wne="http://schemas.microsoft.com/office/word/2006/wordml" xmlns:sl="http://schemas.openxmlformats.org/schemaLibrary/2006/main" xmlns:a="http://schemas.openxmlformats.org/drawingml/2006/main" xmlns:pic="http://schemas.openxmlformats.org/drawingml/2006/picture" xmlns:c="http://schemas.openxmlformats.org/drawingml/2006/chart" xmlns:lc="http://schemas.openxmlformats.org/drawingml/2006/lockedCanvas" xmlns:dgm="http://schemas.openxmlformats.org/drawingml/2006/diagram" xmlns:wps="http://schemas.microsoft.com/office/word/2010/wordprocessingShape" xmlns:wpg="http://schemas.microsoft.com/office/word/2010/wordprocessingGroup" xmlns:w14="http://schemas.microsoft.com/office/word/2010/wordml" xmlns:w15="http://schemas.microsoft.com/office/word/2012/wordml">
+  <w:abstractNum w:abstractNumId="1">
+    <w:lvl w:ilvl="0">
+      <w:start w:val="1"/>
+      <w:numFmt w:val="decimal"/>
+      <w:lvlText w:val="%1."/>
+      <w:lvlJc w:val="left"/>
+      <w:pPr>
+        <w:ind w:left="720" w:hanging="360"/>
+      </w:pPr>
+      <w:rPr>
+        <w:u w:val="none"/>
+      </w:rPr>
+    </w:lvl>
+    <w:lvl w:ilvl="1">
+      <w:start w:val="1"/>
+      <w:numFmt w:val="lowerLetter"/>
+      <w:lvlText w:val="%2."/>
+      <w:lvlJc w:val="left"/>
+      <w:pPr>
+        <w:ind w:left="1440" w:hanging="360"/>
+      </w:pPr>
+      <w:rPr>
+        <w:u w:val="none"/>
+      </w:rPr>
+    </w:lvl>
+    <w:lvl w:ilvl="2">
+      <w:start w:val="1"/>
+      <w:numFmt w:val="lowerRoman"/>
+      <w:lvlText w:val="%3."/>
+      <w:lvlJc w:val="right"/>
+      <w:pPr>
+        <w:ind w:left="2160" w:hanging="360"/>
+      </w:pPr>
+      <w:rPr>
+        <w:u w:val="none"/>
+      </w:rPr>
+    </w:lvl>
+    <w:lvl w:ilvl="3">
+      <w:start w:val="1"/>
+      <w:numFmt w:val="decimal"/>
+      <w:lvlText w:val="%4."/>
+      <w:lvlJc w:val="left"/>
+      <w:pPr>
+        <w:ind w:left="2880" w:hanging="360"/>
+      </w:pPr>
+      <w:rPr>
+        <w:u w:val="none"/>
+      </w:rPr>
+    </w:lvl>
+    <w:lvl w:ilvl="4">
+      <w:start w:val="1"/>
+      <w:numFmt w:val="lowerLetter"/>
+      <w:lvlText w:val="%5."/>
+      <w:lvlJc w:val="left"/>
+      <w:pPr>
+        <w:ind w:left="3600" w:hanging="360"/>
+      </w:pPr>
+      <w:rPr>
+        <w:u w:val="none"/>
+      </w:rPr>
+    </w:lvl>
+    <w:lvl w:ilvl="5">
+      <w:start w:val="1"/>
+      <w:numFmt w:val="lowerRoman"/>
+      <w:lvlText w:val="%6."/>
+      <w:lvlJc w:val="right"/>
+      <w:pPr>
+        <w:ind w:left="4320" w:hanging="360"/>
+      </w:pPr>
+      <w:rPr>
+        <w:u w:val="none"/>
+      </w:rPr>
+    </w:lvl>
+    <w:lvl w:ilvl="6">
+      <w:start w:val="1"/>
+      <w:numFmt w:val="decimal"/>
+      <w:lvlText w:val="%7."/>
+      <w:lvlJc w:val="left"/>
+      <w:pPr>
+        <w:ind w:left="5040" w:hanging="360"/>
+      </w:pPr>
+      <w:rPr>
+        <w:u w:val="none"/>
+      </w:rPr>
+    </w:lvl>
+    <w:lvl w:ilvl="7">
+      <w:start w:val="1"/>
+      <w:numFmt w:val="lowerLetter"/>
+      <w:lvlText w:val="%8."/>
+      <w:lvlJc w:val="left"/>
+      <w:pPr>
+        <w:ind w:left="5760" w:hanging="360"/>
+      </w:pPr>
+      <w:rPr>
+        <w:u w:val="none"/>
+      </w:rPr>
+    </w:lvl>
+    <w:lvl w:ilvl="8">
+      <w:start w:val="1"/>
+      <w:numFmt w:val="lowerRoman"/>
+      <w:lvlText w:val="%9."/>
+      <w:lvlJc w:val="right"/>
+      <w:pPr>
+        <w:ind w:left="6480" w:hanging="360"/>
+      </w:pPr>
+      <w:rPr>
+        <w:u w:val="none"/>
+      </w:rPr>
+    </w:lvl>
+  </w:abstractNum>
+  <w:num w:numId="1">
+    <w:abstractNumId w:val="1"/>
+  </w:num>
+</w:numbering>
 </file>
 
 <file path=word/styles.xml><?xml version="1.0" encoding="utf-8"?>

</xml_diff>